<commit_message>
Descrição das alterações feitas
</commit_message>
<xml_diff>
--- a/download/Curriculo_Gustavo_Dias_de_Oliveira.docx
+++ b/download/Curriculo_Gustavo_Dias_de_Oliveira.docx
@@ -32,7 +32,10 @@
       </w:r>
       <w:r>
         <w:br/>
-        <w:t>Portfolio: https://gustavodiasdeoliveira.github.io/Portfolio-Responsivo/</w:t>
+        <w:t xml:space="preserve">Portfolio: </w:t>
+      </w:r>
+      <w:r>
+        <w:t>https://gustavodiasdeoliveira.github.io/PortfolioGustavo/</w:t>
       </w:r>
     </w:p>
     <w:p>

</xml_diff>